<commit_message>
Update Métodos Numéricos para Equações Diferenciais Ordinárias e Problemas de Valor Inicial.docx
</commit_message>
<xml_diff>
--- a/Métodos Numéricos para Equações Diferenciais Ordinárias e Problemas de Valor Inicial.docx
+++ b/Métodos Numéricos para Equações Diferenciais Ordinárias e Problemas de Valor Inicial.docx
@@ -1205,6 +1205,12 @@
             <w:noProof/>
             <w:webHidden/>
           </w:rPr>
+        </w:r>
+        <w:r>
+          <w:rPr>
+            <w:noProof/>
+            <w:webHidden/>
+          </w:rPr>
           <w:fldChar w:fldCharType="separate"/>
         </w:r>
         <w:r>
@@ -4847,6 +4853,13 @@
             <w:webHidden/>
             <w:highlight w:val="yellow"/>
           </w:rPr>
+        </w:r>
+        <w:r>
+          <w:rPr>
+            <w:noProof/>
+            <w:webHidden/>
+            <w:highlight w:val="yellow"/>
+          </w:rPr>
           <w:fldChar w:fldCharType="separate"/>
         </w:r>
         <w:r>
@@ -4926,6 +4939,13 @@
             <w:webHidden/>
             <w:highlight w:val="yellow"/>
           </w:rPr>
+        </w:r>
+        <w:r>
+          <w:rPr>
+            <w:noProof/>
+            <w:webHidden/>
+            <w:highlight w:val="yellow"/>
+          </w:rPr>
           <w:fldChar w:fldCharType="separate"/>
         </w:r>
         <w:r>
@@ -5005,6 +5025,13 @@
             <w:webHidden/>
             <w:highlight w:val="yellow"/>
           </w:rPr>
+        </w:r>
+        <w:r>
+          <w:rPr>
+            <w:noProof/>
+            <w:webHidden/>
+            <w:highlight w:val="yellow"/>
+          </w:rPr>
           <w:fldChar w:fldCharType="separate"/>
         </w:r>
         <w:r>
@@ -5084,6 +5111,13 @@
             <w:webHidden/>
             <w:highlight w:val="yellow"/>
           </w:rPr>
+        </w:r>
+        <w:r>
+          <w:rPr>
+            <w:noProof/>
+            <w:webHidden/>
+            <w:highlight w:val="yellow"/>
+          </w:rPr>
           <w:fldChar w:fldCharType="separate"/>
         </w:r>
         <w:r>
@@ -5163,6 +5197,13 @@
             <w:webHidden/>
             <w:highlight w:val="yellow"/>
           </w:rPr>
+        </w:r>
+        <w:r>
+          <w:rPr>
+            <w:noProof/>
+            <w:webHidden/>
+            <w:highlight w:val="yellow"/>
+          </w:rPr>
           <w:fldChar w:fldCharType="separate"/>
         </w:r>
         <w:r>
@@ -5261,6 +5302,13 @@
             <w:webHidden/>
             <w:highlight w:val="yellow"/>
           </w:rPr>
+        </w:r>
+        <w:r>
+          <w:rPr>
+            <w:noProof/>
+            <w:webHidden/>
+            <w:highlight w:val="yellow"/>
+          </w:rPr>
           <w:fldChar w:fldCharType="separate"/>
         </w:r>
         <w:r>
@@ -5340,6 +5388,13 @@
             <w:webHidden/>
             <w:highlight w:val="yellow"/>
           </w:rPr>
+        </w:r>
+        <w:r>
+          <w:rPr>
+            <w:noProof/>
+            <w:webHidden/>
+            <w:highlight w:val="yellow"/>
+          </w:rPr>
           <w:fldChar w:fldCharType="separate"/>
         </w:r>
         <w:r>
@@ -5419,6 +5474,13 @@
             <w:webHidden/>
             <w:highlight w:val="yellow"/>
           </w:rPr>
+        </w:r>
+        <w:r>
+          <w:rPr>
+            <w:noProof/>
+            <w:webHidden/>
+            <w:highlight w:val="yellow"/>
+          </w:rPr>
           <w:fldChar w:fldCharType="separate"/>
         </w:r>
         <w:r>
@@ -5498,6 +5560,13 @@
             <w:webHidden/>
             <w:highlight w:val="yellow"/>
           </w:rPr>
+        </w:r>
+        <w:r>
+          <w:rPr>
+            <w:noProof/>
+            <w:webHidden/>
+            <w:highlight w:val="yellow"/>
+          </w:rPr>
           <w:fldChar w:fldCharType="separate"/>
         </w:r>
         <w:r>
@@ -5577,6 +5646,13 @@
             <w:webHidden/>
             <w:highlight w:val="yellow"/>
           </w:rPr>
+        </w:r>
+        <w:r>
+          <w:rPr>
+            <w:noProof/>
+            <w:webHidden/>
+            <w:highlight w:val="yellow"/>
+          </w:rPr>
           <w:fldChar w:fldCharType="separate"/>
         </w:r>
         <w:r>
@@ -5656,6 +5732,13 @@
             <w:webHidden/>
             <w:highlight w:val="yellow"/>
           </w:rPr>
+        </w:r>
+        <w:r>
+          <w:rPr>
+            <w:noProof/>
+            <w:webHidden/>
+            <w:highlight w:val="yellow"/>
+          </w:rPr>
           <w:fldChar w:fldCharType="separate"/>
         </w:r>
         <w:r>
@@ -5735,6 +5818,13 @@
             <w:webHidden/>
             <w:highlight w:val="yellow"/>
           </w:rPr>
+        </w:r>
+        <w:r>
+          <w:rPr>
+            <w:noProof/>
+            <w:webHidden/>
+            <w:highlight w:val="yellow"/>
+          </w:rPr>
           <w:fldChar w:fldCharType="separate"/>
         </w:r>
         <w:r>
@@ -5814,6 +5904,13 @@
             <w:webHidden/>
             <w:highlight w:val="yellow"/>
           </w:rPr>
+        </w:r>
+        <w:r>
+          <w:rPr>
+            <w:noProof/>
+            <w:webHidden/>
+            <w:highlight w:val="yellow"/>
+          </w:rPr>
           <w:fldChar w:fldCharType="separate"/>
         </w:r>
         <w:r>
@@ -5893,6 +5990,13 @@
             <w:webHidden/>
             <w:highlight w:val="yellow"/>
           </w:rPr>
+        </w:r>
+        <w:r>
+          <w:rPr>
+            <w:noProof/>
+            <w:webHidden/>
+            <w:highlight w:val="yellow"/>
+          </w:rPr>
           <w:fldChar w:fldCharType="separate"/>
         </w:r>
         <w:r>
@@ -5972,6 +6076,13 @@
             <w:webHidden/>
             <w:highlight w:val="yellow"/>
           </w:rPr>
+        </w:r>
+        <w:r>
+          <w:rPr>
+            <w:noProof/>
+            <w:webHidden/>
+            <w:highlight w:val="yellow"/>
+          </w:rPr>
           <w:fldChar w:fldCharType="separate"/>
         </w:r>
         <w:r>
@@ -6051,6 +6162,13 @@
             <w:webHidden/>
             <w:highlight w:val="yellow"/>
           </w:rPr>
+        </w:r>
+        <w:r>
+          <w:rPr>
+            <w:noProof/>
+            <w:webHidden/>
+            <w:highlight w:val="yellow"/>
+          </w:rPr>
           <w:fldChar w:fldCharType="separate"/>
         </w:r>
         <w:r>
@@ -6130,6 +6248,13 @@
             <w:webHidden/>
             <w:highlight w:val="yellow"/>
           </w:rPr>
+        </w:r>
+        <w:r>
+          <w:rPr>
+            <w:noProof/>
+            <w:webHidden/>
+            <w:highlight w:val="yellow"/>
+          </w:rPr>
           <w:fldChar w:fldCharType="separate"/>
         </w:r>
         <w:r>
@@ -6209,6 +6334,13 @@
             <w:webHidden/>
             <w:highlight w:val="yellow"/>
           </w:rPr>
+        </w:r>
+        <w:r>
+          <w:rPr>
+            <w:noProof/>
+            <w:webHidden/>
+            <w:highlight w:val="yellow"/>
+          </w:rPr>
           <w:fldChar w:fldCharType="separate"/>
         </w:r>
         <w:r>
@@ -6288,6 +6420,13 @@
             <w:webHidden/>
             <w:highlight w:val="yellow"/>
           </w:rPr>
+        </w:r>
+        <w:r>
+          <w:rPr>
+            <w:noProof/>
+            <w:webHidden/>
+            <w:highlight w:val="yellow"/>
+          </w:rPr>
           <w:fldChar w:fldCharType="separate"/>
         </w:r>
         <w:r>
@@ -6367,6 +6506,13 @@
             <w:webHidden/>
             <w:highlight w:val="yellow"/>
           </w:rPr>
+        </w:r>
+        <w:r>
+          <w:rPr>
+            <w:noProof/>
+            <w:webHidden/>
+            <w:highlight w:val="yellow"/>
+          </w:rPr>
           <w:fldChar w:fldCharType="separate"/>
         </w:r>
         <w:r>
@@ -6446,6 +6592,13 @@
             <w:webHidden/>
             <w:highlight w:val="yellow"/>
           </w:rPr>
+        </w:r>
+        <w:r>
+          <w:rPr>
+            <w:noProof/>
+            <w:webHidden/>
+            <w:highlight w:val="yellow"/>
+          </w:rPr>
           <w:fldChar w:fldCharType="separate"/>
         </w:r>
         <w:r>
@@ -6537,6 +6690,13 @@
             <w:highlight w:val="yellow"/>
           </w:rPr>
           <w:instrText xml:space="preserve"> PAGEREF _Toc138337214 \h </w:instrText>
+        </w:r>
+        <w:r>
+          <w:rPr>
+            <w:noProof/>
+            <w:webHidden/>
+            <w:highlight w:val="yellow"/>
+          </w:rPr>
         </w:r>
         <w:r>
           <w:rPr>
@@ -9609,14 +9769,7 @@
                       <w:rFonts w:ascii="Cambria Math" w:hAnsi="Cambria Math"/>
                       <w:lang w:val="pt-PT"/>
                     </w:rPr>
-                    <m:t>=</m:t>
-                  </m:r>
-                  <m:r>
-                    <w:rPr>
-                      <w:rFonts w:ascii="Cambria Math" w:hAnsi="Cambria Math"/>
-                      <w:lang w:val="pt-PT"/>
-                    </w:rPr>
-                    <m:t>f</m:t>
+                    <m:t>=f</m:t>
                   </m:r>
                   <m:d>
                     <m:dPr>
@@ -9804,14 +9957,7 @@
             <w:rFonts w:ascii="Cambria Math" w:hAnsi="Cambria Math"/>
             <w:lang w:val="pt-PT"/>
           </w:rPr>
-          <m:t>=</m:t>
-        </m:r>
-        <m:r>
-          <w:rPr>
-            <w:rFonts w:ascii="Cambria Math" w:hAnsi="Cambria Math"/>
-            <w:lang w:val="pt-PT"/>
-          </w:rPr>
-          <m:t>f</m:t>
+          <m:t>=f</m:t>
         </m:r>
         <m:d>
           <m:dPr>
@@ -13043,9 +13189,19 @@
           <w:szCs w:val="20"/>
           <w:lang w:val="pt-PT" w:eastAsia="pt-PT"/>
         </w:rPr>
-        <w:t>(i)</w:t>
-      </w:r>
-      <w:proofErr w:type="gramStart"/>
+        <w:t>(i)) , i =0,1,...,n-1</w:t>
+      </w:r>
+    </w:p>
+    <w:p>
+      <w:pPr>
+        <w:spacing w:after="0"/>
+        <w:rPr>
+          <w:rFonts w:ascii="Consolas" w:eastAsia="Times New Roman" w:hAnsi="Consolas" w:cs="Times New Roman"/>
+          <w:sz w:val="20"/>
+          <w:szCs w:val="20"/>
+          <w:lang w:val="pt-PT" w:eastAsia="pt-PT"/>
+        </w:rPr>
+      </w:pPr>
       <w:r>
         <w:rPr>
           <w:rFonts w:ascii="Consolas" w:eastAsia="Times New Roman" w:hAnsi="Consolas" w:cs="Times New Roman"/>
@@ -13054,9 +13210,30 @@
           <w:szCs w:val="20"/>
           <w:lang w:val="pt-PT" w:eastAsia="pt-PT"/>
         </w:rPr>
-        <w:t>) ,</w:t>
-      </w:r>
-      <w:proofErr w:type="gramEnd"/>
+        <w:t>%</w:t>
+      </w:r>
+    </w:p>
+    <w:p>
+      <w:pPr>
+        <w:spacing w:after="0"/>
+        <w:rPr>
+          <w:rFonts w:ascii="Consolas" w:eastAsia="Times New Roman" w:hAnsi="Consolas" w:cs="Times New Roman"/>
+          <w:sz w:val="20"/>
+          <w:szCs w:val="20"/>
+          <w:lang w:val="pt-PT" w:eastAsia="pt-PT"/>
+        </w:rPr>
+      </w:pPr>
+    </w:p>
+    <w:p>
+      <w:pPr>
+        <w:spacing w:after="0"/>
+        <w:rPr>
+          <w:rFonts w:ascii="Consolas" w:eastAsia="Times New Roman" w:hAnsi="Consolas" w:cs="Times New Roman"/>
+          <w:sz w:val="20"/>
+          <w:szCs w:val="20"/>
+          <w:lang w:val="pt-PT" w:eastAsia="pt-PT"/>
+        </w:rPr>
+      </w:pPr>
       <w:r>
         <w:rPr>
           <w:rFonts w:ascii="Consolas" w:eastAsia="Times New Roman" w:hAnsi="Consolas" w:cs="Times New Roman"/>
@@ -13065,7 +13242,7 @@
           <w:szCs w:val="20"/>
           <w:lang w:val="pt-PT" w:eastAsia="pt-PT"/>
         </w:rPr>
-        <w:t xml:space="preserve"> i =0,1,...,n-1</w:t>
+        <w:t>% Autores: Arménio Correia  | armenioc@isec.pt</w:t>
       </w:r>
     </w:p>
     <w:p>
@@ -13086,6 +13263,48 @@
           <w:szCs w:val="20"/>
           <w:lang w:val="pt-PT" w:eastAsia="pt-PT"/>
         </w:rPr>
+        <w:t xml:space="preserve">%          Ana Rita Conceição Pessoa .: a2023112690@isec.pt </w:t>
+      </w:r>
+    </w:p>
+    <w:p>
+      <w:pPr>
+        <w:spacing w:after="0"/>
+        <w:rPr>
+          <w:rFonts w:ascii="Consolas" w:eastAsia="Times New Roman" w:hAnsi="Consolas" w:cs="Times New Roman"/>
+          <w:sz w:val="20"/>
+          <w:szCs w:val="20"/>
+          <w:lang w:val="pt-PT" w:eastAsia="pt-PT"/>
+        </w:rPr>
+      </w:pPr>
+      <w:r>
+        <w:rPr>
+          <w:rFonts w:ascii="Consolas" w:eastAsia="Times New Roman" w:hAnsi="Consolas" w:cs="Times New Roman"/>
+          <w:color w:val="008013"/>
+          <w:sz w:val="20"/>
+          <w:szCs w:val="20"/>
+          <w:lang w:val="pt-PT" w:eastAsia="pt-PT"/>
+        </w:rPr>
+        <w:t xml:space="preserve">%          João Francisco de Matos Claro .: a21270422@isec.pt </w:t>
+      </w:r>
+    </w:p>
+    <w:p>
+      <w:pPr>
+        <w:spacing w:after="0"/>
+        <w:rPr>
+          <w:rFonts w:ascii="Consolas" w:eastAsia="Times New Roman" w:hAnsi="Consolas" w:cs="Times New Roman"/>
+          <w:sz w:val="20"/>
+          <w:szCs w:val="20"/>
+          <w:lang w:val="pt-PT" w:eastAsia="pt-PT"/>
+        </w:rPr>
+      </w:pPr>
+      <w:r>
+        <w:rPr>
+          <w:rFonts w:ascii="Consolas" w:eastAsia="Times New Roman" w:hAnsi="Consolas" w:cs="Times New Roman"/>
+          <w:color w:val="008013"/>
+          <w:sz w:val="20"/>
+          <w:szCs w:val="20"/>
+          <w:lang w:val="pt-PT" w:eastAsia="pt-PT"/>
+        </w:rPr>
         <w:t>%</w:t>
       </w:r>
     </w:p>
@@ -13099,6 +13318,16 @@
           <w:lang w:val="pt-PT" w:eastAsia="pt-PT"/>
         </w:rPr>
       </w:pPr>
+      <w:r>
+        <w:rPr>
+          <w:rFonts w:ascii="Consolas" w:eastAsia="Times New Roman" w:hAnsi="Consolas" w:cs="Times New Roman"/>
+          <w:color w:val="008013"/>
+          <w:sz w:val="20"/>
+          <w:szCs w:val="20"/>
+          <w:lang w:val="pt-PT" w:eastAsia="pt-PT"/>
+        </w:rPr>
+        <w:t>%   02/04/2024</w:t>
+      </w:r>
     </w:p>
     <w:p>
       <w:pPr>
@@ -13110,6 +13339,28 @@
           <w:lang w:val="pt-PT" w:eastAsia="pt-PT"/>
         </w:rPr>
       </w:pPr>
+    </w:p>
+    <w:p>
+      <w:pPr>
+        <w:spacing w:after="0"/>
+        <w:rPr>
+          <w:rFonts w:ascii="Consolas" w:eastAsia="Times New Roman" w:hAnsi="Consolas" w:cs="Times New Roman"/>
+          <w:sz w:val="20"/>
+          <w:szCs w:val="20"/>
+          <w:lang w:val="pt-PT" w:eastAsia="pt-PT"/>
+        </w:rPr>
+      </w:pPr>
+    </w:p>
+    <w:p>
+      <w:pPr>
+        <w:spacing w:after="0"/>
+        <w:rPr>
+          <w:rFonts w:ascii="Consolas" w:eastAsia="Times New Roman" w:hAnsi="Consolas" w:cs="Times New Roman"/>
+          <w:sz w:val="20"/>
+          <w:szCs w:val="20"/>
+          <w:lang w:val="pt-PT" w:eastAsia="pt-PT"/>
+        </w:rPr>
+      </w:pPr>
       <w:r>
         <w:rPr>
           <w:rFonts w:ascii="Consolas" w:eastAsia="Times New Roman" w:hAnsi="Consolas" w:cs="Times New Roman"/>
@@ -13118,9 +13369,9 @@
           <w:szCs w:val="20"/>
           <w:lang w:val="pt-PT" w:eastAsia="pt-PT"/>
         </w:rPr>
-        <w:t xml:space="preserve">% Autores: Arménio </w:t>
-      </w:r>
-      <w:proofErr w:type="gramStart"/>
+        <w:t xml:space="preserve">% Definição da função </w:t>
+      </w:r>
+      <w:proofErr w:type="spellStart"/>
       <w:r>
         <w:rPr>
           <w:rFonts w:ascii="Consolas" w:eastAsia="Times New Roman" w:hAnsi="Consolas" w:cs="Times New Roman"/>
@@ -13129,9 +13380,9 @@
           <w:szCs w:val="20"/>
           <w:lang w:val="pt-PT" w:eastAsia="pt-PT"/>
         </w:rPr>
-        <w:t>Correia  |</w:t>
-      </w:r>
-      <w:proofErr w:type="gramEnd"/>
+        <w:t>NEuler</w:t>
+      </w:r>
+      <w:proofErr w:type="spellEnd"/>
       <w:r>
         <w:rPr>
           <w:rFonts w:ascii="Consolas" w:eastAsia="Times New Roman" w:hAnsi="Consolas" w:cs="Times New Roman"/>
@@ -13140,7 +13391,7 @@
           <w:szCs w:val="20"/>
           <w:lang w:val="pt-PT" w:eastAsia="pt-PT"/>
         </w:rPr>
-        <w:t xml:space="preserve"> armenioc@isec.pt</w:t>
+        <w:t xml:space="preserve"> que recebe: </w:t>
       </w:r>
     </w:p>
     <w:p>
@@ -13156,14 +13407,42 @@
       <w:r>
         <w:rPr>
           <w:rFonts w:ascii="Consolas" w:eastAsia="Times New Roman" w:hAnsi="Consolas" w:cs="Times New Roman"/>
+          <w:sz w:val="20"/>
+          <w:szCs w:val="20"/>
+          <w:lang w:val="pt-PT" w:eastAsia="pt-PT"/>
+        </w:rPr>
+        <w:t xml:space="preserve"> </w:t>
+      </w:r>
+      <w:r>
+        <w:rPr>
+          <w:rFonts w:ascii="Consolas" w:eastAsia="Times New Roman" w:hAnsi="Consolas" w:cs="Times New Roman"/>
           <w:color w:val="008013"/>
           <w:sz w:val="20"/>
           <w:szCs w:val="20"/>
           <w:lang w:val="pt-PT" w:eastAsia="pt-PT"/>
         </w:rPr>
-        <w:t xml:space="preserve">%          Ana Rita Conceição </w:t>
-      </w:r>
-      <w:proofErr w:type="gramStart"/>
+        <w:t>% uma função f;</w:t>
+      </w:r>
+    </w:p>
+    <w:p>
+      <w:pPr>
+        <w:spacing w:after="0"/>
+        <w:rPr>
+          <w:rFonts w:ascii="Consolas" w:eastAsia="Times New Roman" w:hAnsi="Consolas" w:cs="Times New Roman"/>
+          <w:sz w:val="20"/>
+          <w:szCs w:val="20"/>
+          <w:lang w:val="pt-PT" w:eastAsia="pt-PT"/>
+        </w:rPr>
+      </w:pPr>
+      <w:r>
+        <w:rPr>
+          <w:rFonts w:ascii="Consolas" w:eastAsia="Times New Roman" w:hAnsi="Consolas" w:cs="Times New Roman"/>
+          <w:sz w:val="20"/>
+          <w:szCs w:val="20"/>
+          <w:lang w:val="pt-PT" w:eastAsia="pt-PT"/>
+        </w:rPr>
+        <w:t xml:space="preserve"> </w:t>
+      </w:r>
       <w:r>
         <w:rPr>
           <w:rFonts w:ascii="Consolas" w:eastAsia="Times New Roman" w:hAnsi="Consolas" w:cs="Times New Roman"/>
@@ -13172,9 +13451,28 @@
           <w:szCs w:val="20"/>
           <w:lang w:val="pt-PT" w:eastAsia="pt-PT"/>
         </w:rPr>
-        <w:t>Pessoa .</w:t>
-      </w:r>
-      <w:proofErr w:type="gramEnd"/>
+        <w:t>% os limites de integração a e b;</w:t>
+      </w:r>
+    </w:p>
+    <w:p>
+      <w:pPr>
+        <w:spacing w:after="0"/>
+        <w:rPr>
+          <w:rFonts w:ascii="Consolas" w:eastAsia="Times New Roman" w:hAnsi="Consolas" w:cs="Times New Roman"/>
+          <w:sz w:val="20"/>
+          <w:szCs w:val="20"/>
+          <w:lang w:val="pt-PT" w:eastAsia="pt-PT"/>
+        </w:rPr>
+      </w:pPr>
+      <w:r>
+        <w:rPr>
+          <w:rFonts w:ascii="Consolas" w:eastAsia="Times New Roman" w:hAnsi="Consolas" w:cs="Times New Roman"/>
+          <w:sz w:val="20"/>
+          <w:szCs w:val="20"/>
+          <w:lang w:val="pt-PT" w:eastAsia="pt-PT"/>
+        </w:rPr>
+        <w:t xml:space="preserve"> </w:t>
+      </w:r>
       <w:r>
         <w:rPr>
           <w:rFonts w:ascii="Consolas" w:eastAsia="Times New Roman" w:hAnsi="Consolas" w:cs="Times New Roman"/>
@@ -13183,7 +13481,7 @@
           <w:szCs w:val="20"/>
           <w:lang w:val="pt-PT" w:eastAsia="pt-PT"/>
         </w:rPr>
-        <w:t xml:space="preserve">: a2023112690@isec.pt </w:t>
+        <w:t>% o número de passos n;</w:t>
       </w:r>
     </w:p>
     <w:p>
@@ -13199,14 +13497,115 @@
       <w:r>
         <w:rPr>
           <w:rFonts w:ascii="Consolas" w:eastAsia="Times New Roman" w:hAnsi="Consolas" w:cs="Times New Roman"/>
+          <w:sz w:val="20"/>
+          <w:szCs w:val="20"/>
+          <w:lang w:val="pt-PT" w:eastAsia="pt-PT"/>
+        </w:rPr>
+        <w:t xml:space="preserve"> </w:t>
+      </w:r>
+      <w:r>
+        <w:rPr>
+          <w:rFonts w:ascii="Consolas" w:eastAsia="Times New Roman" w:hAnsi="Consolas" w:cs="Times New Roman"/>
           <w:color w:val="008013"/>
           <w:sz w:val="20"/>
           <w:szCs w:val="20"/>
           <w:lang w:val="pt-PT" w:eastAsia="pt-PT"/>
         </w:rPr>
-        <w:t xml:space="preserve">%          João Francisco de Matos </w:t>
-      </w:r>
-      <w:proofErr w:type="gramStart"/>
+        <w:t xml:space="preserve">% o valor inicial y0. </w:t>
+      </w:r>
+    </w:p>
+    <w:p>
+      <w:pPr>
+        <w:spacing w:after="0"/>
+        <w:rPr>
+          <w:rFonts w:ascii="Consolas" w:eastAsia="Times New Roman" w:hAnsi="Consolas" w:cs="Times New Roman"/>
+          <w:sz w:val="20"/>
+          <w:szCs w:val="20"/>
+          <w:lang w:val="pt-PT" w:eastAsia="pt-PT"/>
+        </w:rPr>
+      </w:pPr>
+      <w:proofErr w:type="spellStart"/>
+      <w:r>
+        <w:rPr>
+          <w:rFonts w:ascii="Consolas" w:eastAsia="Times New Roman" w:hAnsi="Consolas" w:cs="Times New Roman"/>
+          <w:color w:val="0E00FF"/>
+          <w:sz w:val="20"/>
+          <w:szCs w:val="20"/>
+          <w:lang w:val="pt-PT" w:eastAsia="pt-PT"/>
+        </w:rPr>
+        <w:t>function</w:t>
+      </w:r>
+      <w:proofErr w:type="spellEnd"/>
+      <w:r>
+        <w:rPr>
+          <w:rFonts w:ascii="Consolas" w:eastAsia="Times New Roman" w:hAnsi="Consolas" w:cs="Times New Roman"/>
+          <w:color w:val="0E00FF"/>
+          <w:sz w:val="20"/>
+          <w:szCs w:val="20"/>
+          <w:lang w:val="pt-PT" w:eastAsia="pt-PT"/>
+        </w:rPr>
+        <w:t xml:space="preserve"> </w:t>
+      </w:r>
+      <w:r>
+        <w:rPr>
+          <w:rFonts w:ascii="Consolas" w:eastAsia="Times New Roman" w:hAnsi="Consolas" w:cs="Times New Roman"/>
+          <w:sz w:val="20"/>
+          <w:szCs w:val="20"/>
+          <w:lang w:val="pt-PT" w:eastAsia="pt-PT"/>
+        </w:rPr>
+        <w:t xml:space="preserve">y = </w:t>
+      </w:r>
+      <w:proofErr w:type="spellStart"/>
+      <w:r>
+        <w:rPr>
+          <w:rFonts w:ascii="Consolas" w:eastAsia="Times New Roman" w:hAnsi="Consolas" w:cs="Times New Roman"/>
+          <w:sz w:val="20"/>
+          <w:szCs w:val="20"/>
+          <w:lang w:val="pt-PT" w:eastAsia="pt-PT"/>
+        </w:rPr>
+        <w:t>NEuler</w:t>
+      </w:r>
+      <w:proofErr w:type="spellEnd"/>
+      <w:r>
+        <w:rPr>
+          <w:rFonts w:ascii="Consolas" w:eastAsia="Times New Roman" w:hAnsi="Consolas" w:cs="Times New Roman"/>
+          <w:sz w:val="20"/>
+          <w:szCs w:val="20"/>
+          <w:lang w:val="pt-PT" w:eastAsia="pt-PT"/>
+        </w:rPr>
+        <w:t xml:space="preserve"> (f, a, b, n, y</w:t>
+      </w:r>
+      <w:r>
+        <w:rPr>
+          <w:rFonts w:ascii="Consolas" w:eastAsia="Times New Roman" w:hAnsi="Consolas" w:cs="Times New Roman"/>
+          <w:sz w:val="20"/>
+          <w:szCs w:val="20"/>
+          <w:lang w:val="pt-PT" w:eastAsia="pt-PT"/>
+        </w:rPr>
+        <w:t xml:space="preserve">0)   </w:t>
+      </w:r>
+    </w:p>
+    <w:p>
+      <w:pPr>
+        <w:spacing w:after="0"/>
+        <w:rPr>
+          <w:rFonts w:ascii="Consolas" w:eastAsia="Times New Roman" w:hAnsi="Consolas" w:cs="Times New Roman"/>
+          <w:sz w:val="20"/>
+          <w:szCs w:val="20"/>
+          <w:lang w:val="pt-PT" w:eastAsia="pt-PT"/>
+        </w:rPr>
+      </w:pPr>
+    </w:p>
+    <w:p>
+      <w:pPr>
+        <w:spacing w:after="0"/>
+        <w:rPr>
+          <w:rFonts w:ascii="Consolas" w:eastAsia="Times New Roman" w:hAnsi="Consolas" w:cs="Times New Roman"/>
+          <w:sz w:val="20"/>
+          <w:szCs w:val="20"/>
+          <w:lang w:val="pt-PT" w:eastAsia="pt-PT"/>
+        </w:rPr>
+      </w:pPr>
       <w:r>
         <w:rPr>
           <w:rFonts w:ascii="Consolas" w:eastAsia="Times New Roman" w:hAnsi="Consolas" w:cs="Times New Roman"/>
@@ -13215,9 +13614,19 @@
           <w:szCs w:val="20"/>
           <w:lang w:val="pt-PT" w:eastAsia="pt-PT"/>
         </w:rPr>
-        <w:t>Claro .</w:t>
-      </w:r>
-      <w:proofErr w:type="gramEnd"/>
+        <w:t xml:space="preserve">% Calcula o tamanho do passo h com base nos limites de integração e no </w:t>
+      </w:r>
+    </w:p>
+    <w:p>
+      <w:pPr>
+        <w:spacing w:after="0"/>
+        <w:rPr>
+          <w:rFonts w:ascii="Consolas" w:eastAsia="Times New Roman" w:hAnsi="Consolas" w:cs="Times New Roman"/>
+          <w:sz w:val="20"/>
+          <w:szCs w:val="20"/>
+          <w:lang w:val="pt-PT" w:eastAsia="pt-PT"/>
+        </w:rPr>
+      </w:pPr>
       <w:r>
         <w:rPr>
           <w:rFonts w:ascii="Consolas" w:eastAsia="Times New Roman" w:hAnsi="Consolas" w:cs="Times New Roman"/>
@@ -13226,7 +13635,7 @@
           <w:szCs w:val="20"/>
           <w:lang w:val="pt-PT" w:eastAsia="pt-PT"/>
         </w:rPr>
-        <w:t xml:space="preserve">: a21270422@isec.pt </w:t>
+        <w:t>% número de passos.</w:t>
       </w:r>
     </w:p>
     <w:p>
@@ -13242,12 +13651,81 @@
       <w:r>
         <w:rPr>
           <w:rFonts w:ascii="Consolas" w:eastAsia="Times New Roman" w:hAnsi="Consolas" w:cs="Times New Roman"/>
+          <w:sz w:val="20"/>
+          <w:szCs w:val="20"/>
+          <w:lang w:val="pt-PT" w:eastAsia="pt-PT"/>
+        </w:rPr>
+        <w:t>h = (</w:t>
+      </w:r>
+      <w:proofErr w:type="spellStart"/>
+      <w:r>
+        <w:rPr>
+          <w:rFonts w:ascii="Consolas" w:eastAsia="Times New Roman" w:hAnsi="Consolas" w:cs="Times New Roman"/>
+          <w:sz w:val="20"/>
+          <w:szCs w:val="20"/>
+          <w:lang w:val="pt-PT" w:eastAsia="pt-PT"/>
+        </w:rPr>
+        <w:t>b-</w:t>
+      </w:r>
+      <w:r>
+        <w:rPr>
+          <w:rFonts w:ascii="Consolas" w:eastAsia="Times New Roman" w:hAnsi="Consolas" w:cs="Times New Roman"/>
+          <w:sz w:val="20"/>
+          <w:szCs w:val="20"/>
+          <w:lang w:val="pt-PT" w:eastAsia="pt-PT"/>
+        </w:rPr>
+        <w:t>a</w:t>
+      </w:r>
+      <w:proofErr w:type="spellEnd"/>
+      <w:r>
+        <w:rPr>
+          <w:rFonts w:ascii="Consolas" w:eastAsia="Times New Roman" w:hAnsi="Consolas" w:cs="Times New Roman"/>
+          <w:sz w:val="20"/>
+          <w:szCs w:val="20"/>
+          <w:lang w:val="pt-PT" w:eastAsia="pt-PT"/>
+        </w:rPr>
+        <w:t>) /</w:t>
+      </w:r>
+      <w:r>
+        <w:rPr>
+          <w:rFonts w:ascii="Consolas" w:eastAsia="Times New Roman" w:hAnsi="Consolas" w:cs="Times New Roman"/>
+          <w:sz w:val="20"/>
+          <w:szCs w:val="20"/>
+          <w:lang w:val="pt-PT" w:eastAsia="pt-PT"/>
+        </w:rPr>
+        <w:t xml:space="preserve">n;   </w:t>
+      </w:r>
+    </w:p>
+    <w:p>
+      <w:pPr>
+        <w:spacing w:after="0"/>
+        <w:rPr>
+          <w:rFonts w:ascii="Consolas" w:eastAsia="Times New Roman" w:hAnsi="Consolas" w:cs="Times New Roman"/>
+          <w:sz w:val="20"/>
+          <w:szCs w:val="20"/>
+          <w:lang w:val="pt-PT" w:eastAsia="pt-PT"/>
+        </w:rPr>
+      </w:pPr>
+    </w:p>
+    <w:p>
+      <w:pPr>
+        <w:spacing w:after="0"/>
+        <w:rPr>
+          <w:rFonts w:ascii="Consolas" w:eastAsia="Times New Roman" w:hAnsi="Consolas" w:cs="Times New Roman"/>
+          <w:sz w:val="20"/>
+          <w:szCs w:val="20"/>
+          <w:lang w:val="pt-PT" w:eastAsia="pt-PT"/>
+        </w:rPr>
+      </w:pPr>
+      <w:r>
+        <w:rPr>
+          <w:rFonts w:ascii="Consolas" w:eastAsia="Times New Roman" w:hAnsi="Consolas" w:cs="Times New Roman"/>
           <w:color w:val="008013"/>
           <w:sz w:val="20"/>
           <w:szCs w:val="20"/>
           <w:lang w:val="pt-PT" w:eastAsia="pt-PT"/>
         </w:rPr>
-        <w:t>%</w:t>
+        <w:t>% Inicializa os vetores para armazenar os valores das variáveis:</w:t>
       </w:r>
     </w:p>
     <w:p>
@@ -13263,12 +13741,21 @@
       <w:r>
         <w:rPr>
           <w:rFonts w:ascii="Consolas" w:eastAsia="Times New Roman" w:hAnsi="Consolas" w:cs="Times New Roman"/>
+          <w:sz w:val="20"/>
+          <w:szCs w:val="20"/>
+          <w:lang w:val="pt-PT" w:eastAsia="pt-PT"/>
+        </w:rPr>
+        <w:t xml:space="preserve">    </w:t>
+      </w:r>
+      <w:r>
+        <w:rPr>
+          <w:rFonts w:ascii="Consolas" w:eastAsia="Times New Roman" w:hAnsi="Consolas" w:cs="Times New Roman"/>
           <w:color w:val="008013"/>
           <w:sz w:val="20"/>
           <w:szCs w:val="20"/>
           <w:lang w:val="pt-PT" w:eastAsia="pt-PT"/>
         </w:rPr>
-        <w:t>%   02/04/2024</w:t>
+        <w:t xml:space="preserve">% -&gt; independentes (t) </w:t>
       </w:r>
     </w:p>
     <w:p>
@@ -13281,6 +13768,25 @@
           <w:lang w:val="pt-PT" w:eastAsia="pt-PT"/>
         </w:rPr>
       </w:pPr>
+      <w:r>
+        <w:rPr>
+          <w:rFonts w:ascii="Consolas" w:eastAsia="Times New Roman" w:hAnsi="Consolas" w:cs="Times New Roman"/>
+          <w:sz w:val="20"/>
+          <w:szCs w:val="20"/>
+          <w:lang w:val="pt-PT" w:eastAsia="pt-PT"/>
+        </w:rPr>
+        <w:t xml:space="preserve">    </w:t>
+      </w:r>
+      <w:r>
+        <w:rPr>
+          <w:rFonts w:ascii="Consolas" w:eastAsia="Times New Roman" w:hAnsi="Consolas" w:cs="Times New Roman"/>
+          <w:color w:val="008013"/>
+          <w:sz w:val="20"/>
+          <w:szCs w:val="20"/>
+          <w:lang w:val="pt-PT" w:eastAsia="pt-PT"/>
+        </w:rPr>
+        <w:t>% -&gt; dependentes (y)</w:t>
+      </w:r>
     </w:p>
     <w:p>
       <w:pPr>
@@ -13292,6 +13798,16 @@
           <w:lang w:val="pt-PT" w:eastAsia="pt-PT"/>
         </w:rPr>
       </w:pPr>
+      <w:r>
+        <w:rPr>
+          <w:rFonts w:ascii="Consolas" w:eastAsia="Times New Roman" w:hAnsi="Consolas" w:cs="Times New Roman"/>
+          <w:color w:val="008013"/>
+          <w:sz w:val="20"/>
+          <w:szCs w:val="20"/>
+          <w:lang w:val="pt-PT" w:eastAsia="pt-PT"/>
+        </w:rPr>
+        <w:t>% começando com os valores iniciais.</w:t>
+      </w:r>
     </w:p>
     <w:p>
       <w:pPr>
@@ -13306,12 +13822,81 @@
       <w:r>
         <w:rPr>
           <w:rFonts w:ascii="Consolas" w:eastAsia="Times New Roman" w:hAnsi="Consolas" w:cs="Times New Roman"/>
+          <w:sz w:val="20"/>
+          <w:szCs w:val="20"/>
+          <w:lang w:val="pt-PT" w:eastAsia="pt-PT"/>
+        </w:rPr>
+        <w:t>t (</w:t>
+      </w:r>
+      <w:r>
+        <w:rPr>
+          <w:rFonts w:ascii="Consolas" w:eastAsia="Times New Roman" w:hAnsi="Consolas" w:cs="Times New Roman"/>
+          <w:sz w:val="20"/>
+          <w:szCs w:val="20"/>
+          <w:lang w:val="pt-PT" w:eastAsia="pt-PT"/>
+        </w:rPr>
+        <w:t xml:space="preserve">1) = a;               </w:t>
+      </w:r>
+    </w:p>
+    <w:p>
+      <w:pPr>
+        <w:spacing w:after="0"/>
+        <w:rPr>
+          <w:rFonts w:ascii="Consolas" w:eastAsia="Times New Roman" w:hAnsi="Consolas" w:cs="Times New Roman"/>
+          <w:sz w:val="20"/>
+          <w:szCs w:val="20"/>
+          <w:lang w:val="pt-PT" w:eastAsia="pt-PT"/>
+        </w:rPr>
+      </w:pPr>
+      <w:r>
+        <w:rPr>
+          <w:rFonts w:ascii="Consolas" w:eastAsia="Times New Roman" w:hAnsi="Consolas" w:cs="Times New Roman"/>
+          <w:sz w:val="20"/>
+          <w:szCs w:val="20"/>
+          <w:lang w:val="pt-PT" w:eastAsia="pt-PT"/>
+        </w:rPr>
+        <w:t>y (</w:t>
+      </w:r>
+      <w:r>
+        <w:rPr>
+          <w:rFonts w:ascii="Consolas" w:eastAsia="Times New Roman" w:hAnsi="Consolas" w:cs="Times New Roman"/>
+          <w:sz w:val="20"/>
+          <w:szCs w:val="20"/>
+          <w:lang w:val="pt-PT" w:eastAsia="pt-PT"/>
+        </w:rPr>
+        <w:t>1) = y0;</w:t>
+      </w:r>
+    </w:p>
+    <w:p>
+      <w:pPr>
+        <w:spacing w:after="0"/>
+        <w:rPr>
+          <w:rFonts w:ascii="Consolas" w:eastAsia="Times New Roman" w:hAnsi="Consolas" w:cs="Times New Roman"/>
+          <w:sz w:val="20"/>
+          <w:szCs w:val="20"/>
+          <w:lang w:val="pt-PT" w:eastAsia="pt-PT"/>
+        </w:rPr>
+      </w:pPr>
+    </w:p>
+    <w:p>
+      <w:pPr>
+        <w:spacing w:after="0"/>
+        <w:rPr>
+          <w:rFonts w:ascii="Consolas" w:eastAsia="Times New Roman" w:hAnsi="Consolas" w:cs="Times New Roman"/>
+          <w:sz w:val="20"/>
+          <w:szCs w:val="20"/>
+          <w:lang w:val="pt-PT" w:eastAsia="pt-PT"/>
+        </w:rPr>
+      </w:pPr>
+      <w:r>
+        <w:rPr>
+          <w:rFonts w:ascii="Consolas" w:eastAsia="Times New Roman" w:hAnsi="Consolas" w:cs="Times New Roman"/>
           <w:color w:val="008013"/>
           <w:sz w:val="20"/>
           <w:szCs w:val="20"/>
           <w:lang w:val="pt-PT" w:eastAsia="pt-PT"/>
         </w:rPr>
-        <w:t xml:space="preserve">% Definição da função </w:t>
+        <w:t xml:space="preserve">% Início do </w:t>
       </w:r>
       <w:proofErr w:type="spellStart"/>
       <w:r>
@@ -13322,7 +13907,7 @@
           <w:szCs w:val="20"/>
           <w:lang w:val="pt-PT" w:eastAsia="pt-PT"/>
         </w:rPr>
-        <w:t>NEuler</w:t>
+        <w:t>loop</w:t>
       </w:r>
       <w:proofErr w:type="spellEnd"/>
       <w:r>
@@ -13333,7 +13918,7 @@
           <w:szCs w:val="20"/>
           <w:lang w:val="pt-PT" w:eastAsia="pt-PT"/>
         </w:rPr>
-        <w:t xml:space="preserve"> que recebe: </w:t>
+        <w:t xml:space="preserve"> para cada passo de integração.</w:t>
       </w:r>
     </w:p>
     <w:p>
@@ -13349,6 +13934,25 @@
       <w:r>
         <w:rPr>
           <w:rFonts w:ascii="Consolas" w:eastAsia="Times New Roman" w:hAnsi="Consolas" w:cs="Times New Roman"/>
+          <w:color w:val="0E00FF"/>
+          <w:sz w:val="20"/>
+          <w:szCs w:val="20"/>
+          <w:lang w:val="pt-PT" w:eastAsia="pt-PT"/>
+        </w:rPr>
+        <w:t xml:space="preserve">for </w:t>
+      </w:r>
+      <w:r>
+        <w:rPr>
+          <w:rFonts w:ascii="Consolas" w:eastAsia="Times New Roman" w:hAnsi="Consolas" w:cs="Times New Roman"/>
+          <w:sz w:val="20"/>
+          <w:szCs w:val="20"/>
+          <w:lang w:val="pt-PT" w:eastAsia="pt-PT"/>
+        </w:rPr>
+        <w:t>i</w:t>
+      </w:r>
+      <w:r>
+        <w:rPr>
+          <w:rFonts w:ascii="Consolas" w:eastAsia="Times New Roman" w:hAnsi="Consolas" w:cs="Times New Roman"/>
           <w:sz w:val="20"/>
           <w:szCs w:val="20"/>
           <w:lang w:val="pt-PT" w:eastAsia="pt-PT"/>
@@ -13358,24 +13962,12 @@
       <w:r>
         <w:rPr>
           <w:rFonts w:ascii="Consolas" w:eastAsia="Times New Roman" w:hAnsi="Consolas" w:cs="Times New Roman"/>
-          <w:color w:val="008013"/>
-          <w:sz w:val="20"/>
-          <w:szCs w:val="20"/>
-          <w:lang w:val="pt-PT" w:eastAsia="pt-PT"/>
-        </w:rPr>
-        <w:t>% uma função f;</w:t>
-      </w:r>
-    </w:p>
-    <w:p>
-      <w:pPr>
-        <w:spacing w:after="0"/>
-        <w:rPr>
-          <w:rFonts w:ascii="Consolas" w:eastAsia="Times New Roman" w:hAnsi="Consolas" w:cs="Times New Roman"/>
-          <w:sz w:val="20"/>
-          <w:szCs w:val="20"/>
-          <w:lang w:val="pt-PT" w:eastAsia="pt-PT"/>
-        </w:rPr>
-      </w:pPr>
+          <w:sz w:val="20"/>
+          <w:szCs w:val="20"/>
+          <w:lang w:val="pt-PT" w:eastAsia="pt-PT"/>
+        </w:rPr>
+        <w:t>=</w:t>
+      </w:r>
       <w:r>
         <w:rPr>
           <w:rFonts w:ascii="Consolas" w:eastAsia="Times New Roman" w:hAnsi="Consolas" w:cs="Times New Roman"/>
@@ -13388,548 +13980,12 @@
       <w:r>
         <w:rPr>
           <w:rFonts w:ascii="Consolas" w:eastAsia="Times New Roman" w:hAnsi="Consolas" w:cs="Times New Roman"/>
-          <w:color w:val="008013"/>
-          <w:sz w:val="20"/>
-          <w:szCs w:val="20"/>
-          <w:lang w:val="pt-PT" w:eastAsia="pt-PT"/>
-        </w:rPr>
-        <w:t>% os limites de integração a e b;</w:t>
-      </w:r>
-    </w:p>
-    <w:p>
-      <w:pPr>
-        <w:spacing w:after="0"/>
-        <w:rPr>
-          <w:rFonts w:ascii="Consolas" w:eastAsia="Times New Roman" w:hAnsi="Consolas" w:cs="Times New Roman"/>
-          <w:sz w:val="20"/>
-          <w:szCs w:val="20"/>
-          <w:lang w:val="pt-PT" w:eastAsia="pt-PT"/>
-        </w:rPr>
-      </w:pPr>
-      <w:r>
-        <w:rPr>
-          <w:rFonts w:ascii="Consolas" w:eastAsia="Times New Roman" w:hAnsi="Consolas" w:cs="Times New Roman"/>
-          <w:sz w:val="20"/>
-          <w:szCs w:val="20"/>
-          <w:lang w:val="pt-PT" w:eastAsia="pt-PT"/>
-        </w:rPr>
-        <w:t xml:space="preserve"> </w:t>
-      </w:r>
-      <w:r>
-        <w:rPr>
-          <w:rFonts w:ascii="Consolas" w:eastAsia="Times New Roman" w:hAnsi="Consolas" w:cs="Times New Roman"/>
-          <w:color w:val="008013"/>
-          <w:sz w:val="20"/>
-          <w:szCs w:val="20"/>
-          <w:lang w:val="pt-PT" w:eastAsia="pt-PT"/>
-        </w:rPr>
-        <w:t>% o número de passos n;</w:t>
-      </w:r>
-    </w:p>
-    <w:p>
-      <w:pPr>
-        <w:spacing w:after="0"/>
-        <w:rPr>
-          <w:rFonts w:ascii="Consolas" w:eastAsia="Times New Roman" w:hAnsi="Consolas" w:cs="Times New Roman"/>
-          <w:sz w:val="20"/>
-          <w:szCs w:val="20"/>
-          <w:lang w:val="pt-PT" w:eastAsia="pt-PT"/>
-        </w:rPr>
-      </w:pPr>
-      <w:r>
-        <w:rPr>
-          <w:rFonts w:ascii="Consolas" w:eastAsia="Times New Roman" w:hAnsi="Consolas" w:cs="Times New Roman"/>
-          <w:sz w:val="20"/>
-          <w:szCs w:val="20"/>
-          <w:lang w:val="pt-PT" w:eastAsia="pt-PT"/>
-        </w:rPr>
-        <w:t xml:space="preserve"> </w:t>
-      </w:r>
-      <w:r>
-        <w:rPr>
-          <w:rFonts w:ascii="Consolas" w:eastAsia="Times New Roman" w:hAnsi="Consolas" w:cs="Times New Roman"/>
-          <w:color w:val="008013"/>
-          <w:sz w:val="20"/>
-          <w:szCs w:val="20"/>
-          <w:lang w:val="pt-PT" w:eastAsia="pt-PT"/>
-        </w:rPr>
-        <w:t xml:space="preserve">% o valor inicial y0. </w:t>
-      </w:r>
-    </w:p>
-    <w:p>
-      <w:pPr>
-        <w:spacing w:after="0"/>
-        <w:rPr>
-          <w:rFonts w:ascii="Consolas" w:eastAsia="Times New Roman" w:hAnsi="Consolas" w:cs="Times New Roman"/>
-          <w:sz w:val="20"/>
-          <w:szCs w:val="20"/>
-          <w:lang w:val="pt-PT" w:eastAsia="pt-PT"/>
-        </w:rPr>
-      </w:pPr>
-      <w:proofErr w:type="spellStart"/>
-      <w:r>
-        <w:rPr>
-          <w:rFonts w:ascii="Consolas" w:eastAsia="Times New Roman" w:hAnsi="Consolas" w:cs="Times New Roman"/>
-          <w:color w:val="0E00FF"/>
-          <w:sz w:val="20"/>
-          <w:szCs w:val="20"/>
-          <w:lang w:val="pt-PT" w:eastAsia="pt-PT"/>
-        </w:rPr>
-        <w:t>function</w:t>
-      </w:r>
-      <w:proofErr w:type="spellEnd"/>
-      <w:r>
-        <w:rPr>
-          <w:rFonts w:ascii="Consolas" w:eastAsia="Times New Roman" w:hAnsi="Consolas" w:cs="Times New Roman"/>
-          <w:color w:val="0E00FF"/>
-          <w:sz w:val="20"/>
-          <w:szCs w:val="20"/>
-          <w:lang w:val="pt-PT" w:eastAsia="pt-PT"/>
-        </w:rPr>
-        <w:t xml:space="preserve"> </w:t>
-      </w:r>
-      <w:r>
-        <w:rPr>
-          <w:rFonts w:ascii="Consolas" w:eastAsia="Times New Roman" w:hAnsi="Consolas" w:cs="Times New Roman"/>
-          <w:sz w:val="20"/>
-          <w:szCs w:val="20"/>
-          <w:lang w:val="pt-PT" w:eastAsia="pt-PT"/>
-        </w:rPr>
-        <w:t xml:space="preserve">y = </w:t>
-      </w:r>
-      <w:proofErr w:type="spellStart"/>
-      <w:r>
-        <w:rPr>
-          <w:rFonts w:ascii="Consolas" w:eastAsia="Times New Roman" w:hAnsi="Consolas" w:cs="Times New Roman"/>
-          <w:sz w:val="20"/>
-          <w:szCs w:val="20"/>
-          <w:lang w:val="pt-PT" w:eastAsia="pt-PT"/>
-        </w:rPr>
-        <w:t>NEuler</w:t>
-      </w:r>
-      <w:proofErr w:type="spellEnd"/>
-      <w:r>
-        <w:rPr>
-          <w:rFonts w:ascii="Consolas" w:eastAsia="Times New Roman" w:hAnsi="Consolas" w:cs="Times New Roman"/>
-          <w:sz w:val="20"/>
-          <w:szCs w:val="20"/>
-          <w:lang w:val="pt-PT" w:eastAsia="pt-PT"/>
-        </w:rPr>
-        <w:t xml:space="preserve"> (f, a, b, n, y</w:t>
-      </w:r>
-      <w:r>
-        <w:rPr>
-          <w:rFonts w:ascii="Consolas" w:eastAsia="Times New Roman" w:hAnsi="Consolas" w:cs="Times New Roman"/>
-          <w:sz w:val="20"/>
-          <w:szCs w:val="20"/>
-          <w:lang w:val="pt-PT" w:eastAsia="pt-PT"/>
-        </w:rPr>
-        <w:t xml:space="preserve">0)   </w:t>
-      </w:r>
-    </w:p>
-    <w:p>
-      <w:pPr>
-        <w:spacing w:after="0"/>
-        <w:rPr>
-          <w:rFonts w:ascii="Consolas" w:eastAsia="Times New Roman" w:hAnsi="Consolas" w:cs="Times New Roman"/>
-          <w:sz w:val="20"/>
-          <w:szCs w:val="20"/>
-          <w:lang w:val="pt-PT" w:eastAsia="pt-PT"/>
-        </w:rPr>
-      </w:pPr>
-    </w:p>
-    <w:p>
-      <w:pPr>
-        <w:spacing w:after="0"/>
-        <w:rPr>
-          <w:rFonts w:ascii="Consolas" w:eastAsia="Times New Roman" w:hAnsi="Consolas" w:cs="Times New Roman"/>
-          <w:sz w:val="20"/>
-          <w:szCs w:val="20"/>
-          <w:lang w:val="pt-PT" w:eastAsia="pt-PT"/>
-        </w:rPr>
-      </w:pPr>
-      <w:r>
-        <w:rPr>
-          <w:rFonts w:ascii="Consolas" w:eastAsia="Times New Roman" w:hAnsi="Consolas" w:cs="Times New Roman"/>
-          <w:color w:val="008013"/>
-          <w:sz w:val="20"/>
-          <w:szCs w:val="20"/>
-          <w:lang w:val="pt-PT" w:eastAsia="pt-PT"/>
-        </w:rPr>
-        <w:t xml:space="preserve">% Calcula o tamanho do passo h com base nos limites de integração e no </w:t>
-      </w:r>
-    </w:p>
-    <w:p>
-      <w:pPr>
-        <w:spacing w:after="0"/>
-        <w:rPr>
-          <w:rFonts w:ascii="Consolas" w:eastAsia="Times New Roman" w:hAnsi="Consolas" w:cs="Times New Roman"/>
-          <w:sz w:val="20"/>
-          <w:szCs w:val="20"/>
-          <w:lang w:val="pt-PT" w:eastAsia="pt-PT"/>
-        </w:rPr>
-      </w:pPr>
-      <w:r>
-        <w:rPr>
-          <w:rFonts w:ascii="Consolas" w:eastAsia="Times New Roman" w:hAnsi="Consolas" w:cs="Times New Roman"/>
-          <w:color w:val="008013"/>
-          <w:sz w:val="20"/>
-          <w:szCs w:val="20"/>
-          <w:lang w:val="pt-PT" w:eastAsia="pt-PT"/>
-        </w:rPr>
-        <w:t>% número de passos.</w:t>
-      </w:r>
-    </w:p>
-    <w:p>
-      <w:pPr>
-        <w:spacing w:after="0"/>
-        <w:rPr>
-          <w:rFonts w:ascii="Consolas" w:eastAsia="Times New Roman" w:hAnsi="Consolas" w:cs="Times New Roman"/>
-          <w:sz w:val="20"/>
-          <w:szCs w:val="20"/>
-          <w:lang w:val="pt-PT" w:eastAsia="pt-PT"/>
-        </w:rPr>
-      </w:pPr>
-      <w:r>
-        <w:rPr>
-          <w:rFonts w:ascii="Consolas" w:eastAsia="Times New Roman" w:hAnsi="Consolas" w:cs="Times New Roman"/>
-          <w:sz w:val="20"/>
-          <w:szCs w:val="20"/>
-          <w:lang w:val="pt-PT" w:eastAsia="pt-PT"/>
-        </w:rPr>
-        <w:t>h = (</w:t>
-      </w:r>
-      <w:proofErr w:type="spellStart"/>
-      <w:r>
-        <w:rPr>
-          <w:rFonts w:ascii="Consolas" w:eastAsia="Times New Roman" w:hAnsi="Consolas" w:cs="Times New Roman"/>
-          <w:sz w:val="20"/>
-          <w:szCs w:val="20"/>
-          <w:lang w:val="pt-PT" w:eastAsia="pt-PT"/>
-        </w:rPr>
-        <w:t>b-</w:t>
-      </w:r>
-      <w:r>
-        <w:rPr>
-          <w:rFonts w:ascii="Consolas" w:eastAsia="Times New Roman" w:hAnsi="Consolas" w:cs="Times New Roman"/>
-          <w:sz w:val="20"/>
-          <w:szCs w:val="20"/>
-          <w:lang w:val="pt-PT" w:eastAsia="pt-PT"/>
-        </w:rPr>
-        <w:t>a</w:t>
-      </w:r>
-      <w:proofErr w:type="spellEnd"/>
-      <w:r>
-        <w:rPr>
-          <w:rFonts w:ascii="Consolas" w:eastAsia="Times New Roman" w:hAnsi="Consolas" w:cs="Times New Roman"/>
-          <w:sz w:val="20"/>
-          <w:szCs w:val="20"/>
-          <w:lang w:val="pt-PT" w:eastAsia="pt-PT"/>
-        </w:rPr>
-        <w:t>) /</w:t>
-      </w:r>
-      <w:r>
-        <w:rPr>
-          <w:rFonts w:ascii="Consolas" w:eastAsia="Times New Roman" w:hAnsi="Consolas" w:cs="Times New Roman"/>
-          <w:sz w:val="20"/>
-          <w:szCs w:val="20"/>
-          <w:lang w:val="pt-PT" w:eastAsia="pt-PT"/>
-        </w:rPr>
-        <w:t xml:space="preserve">n;   </w:t>
-      </w:r>
-    </w:p>
-    <w:p>
-      <w:pPr>
-        <w:spacing w:after="0"/>
-        <w:rPr>
-          <w:rFonts w:ascii="Consolas" w:eastAsia="Times New Roman" w:hAnsi="Consolas" w:cs="Times New Roman"/>
-          <w:sz w:val="20"/>
-          <w:szCs w:val="20"/>
-          <w:lang w:val="pt-PT" w:eastAsia="pt-PT"/>
-        </w:rPr>
-      </w:pPr>
-    </w:p>
-    <w:p>
-      <w:pPr>
-        <w:spacing w:after="0"/>
-        <w:rPr>
-          <w:rFonts w:ascii="Consolas" w:eastAsia="Times New Roman" w:hAnsi="Consolas" w:cs="Times New Roman"/>
-          <w:sz w:val="20"/>
-          <w:szCs w:val="20"/>
-          <w:lang w:val="pt-PT" w:eastAsia="pt-PT"/>
-        </w:rPr>
-      </w:pPr>
-      <w:r>
-        <w:rPr>
-          <w:rFonts w:ascii="Consolas" w:eastAsia="Times New Roman" w:hAnsi="Consolas" w:cs="Times New Roman"/>
-          <w:color w:val="008013"/>
-          <w:sz w:val="20"/>
-          <w:szCs w:val="20"/>
-          <w:lang w:val="pt-PT" w:eastAsia="pt-PT"/>
-        </w:rPr>
-        <w:t>% Inicializa os vetores para armazenar os valores das variáveis:</w:t>
-      </w:r>
-    </w:p>
-    <w:p>
-      <w:pPr>
-        <w:spacing w:after="0"/>
-        <w:rPr>
-          <w:rFonts w:ascii="Consolas" w:eastAsia="Times New Roman" w:hAnsi="Consolas" w:cs="Times New Roman"/>
-          <w:sz w:val="20"/>
-          <w:szCs w:val="20"/>
-          <w:lang w:val="pt-PT" w:eastAsia="pt-PT"/>
-        </w:rPr>
-      </w:pPr>
-      <w:r>
-        <w:rPr>
-          <w:rFonts w:ascii="Consolas" w:eastAsia="Times New Roman" w:hAnsi="Consolas" w:cs="Times New Roman"/>
-          <w:sz w:val="20"/>
-          <w:szCs w:val="20"/>
-          <w:lang w:val="pt-PT" w:eastAsia="pt-PT"/>
-        </w:rPr>
-        <w:t xml:space="preserve">    </w:t>
-      </w:r>
-      <w:r>
-        <w:rPr>
-          <w:rFonts w:ascii="Consolas" w:eastAsia="Times New Roman" w:hAnsi="Consolas" w:cs="Times New Roman"/>
-          <w:color w:val="008013"/>
-          <w:sz w:val="20"/>
-          <w:szCs w:val="20"/>
-          <w:lang w:val="pt-PT" w:eastAsia="pt-PT"/>
-        </w:rPr>
-        <w:t xml:space="preserve">% -&gt; independentes (t) </w:t>
-      </w:r>
-    </w:p>
-    <w:p>
-      <w:pPr>
-        <w:spacing w:after="0"/>
-        <w:rPr>
-          <w:rFonts w:ascii="Consolas" w:eastAsia="Times New Roman" w:hAnsi="Consolas" w:cs="Times New Roman"/>
-          <w:sz w:val="20"/>
-          <w:szCs w:val="20"/>
-          <w:lang w:val="pt-PT" w:eastAsia="pt-PT"/>
-        </w:rPr>
-      </w:pPr>
-      <w:r>
-        <w:rPr>
-          <w:rFonts w:ascii="Consolas" w:eastAsia="Times New Roman" w:hAnsi="Consolas" w:cs="Times New Roman"/>
-          <w:sz w:val="20"/>
-          <w:szCs w:val="20"/>
-          <w:lang w:val="pt-PT" w:eastAsia="pt-PT"/>
-        </w:rPr>
-        <w:t xml:space="preserve">    </w:t>
-      </w:r>
-      <w:r>
-        <w:rPr>
-          <w:rFonts w:ascii="Consolas" w:eastAsia="Times New Roman" w:hAnsi="Consolas" w:cs="Times New Roman"/>
-          <w:color w:val="008013"/>
-          <w:sz w:val="20"/>
-          <w:szCs w:val="20"/>
-          <w:lang w:val="pt-PT" w:eastAsia="pt-PT"/>
-        </w:rPr>
-        <w:t>% -&gt; dependentes (y)</w:t>
-      </w:r>
-    </w:p>
-    <w:p>
-      <w:pPr>
-        <w:spacing w:after="0"/>
-        <w:rPr>
-          <w:rFonts w:ascii="Consolas" w:eastAsia="Times New Roman" w:hAnsi="Consolas" w:cs="Times New Roman"/>
-          <w:sz w:val="20"/>
-          <w:szCs w:val="20"/>
-          <w:lang w:val="pt-PT" w:eastAsia="pt-PT"/>
-        </w:rPr>
-      </w:pPr>
-      <w:r>
-        <w:rPr>
-          <w:rFonts w:ascii="Consolas" w:eastAsia="Times New Roman" w:hAnsi="Consolas" w:cs="Times New Roman"/>
-          <w:color w:val="008013"/>
-          <w:sz w:val="20"/>
-          <w:szCs w:val="20"/>
-          <w:lang w:val="pt-PT" w:eastAsia="pt-PT"/>
-        </w:rPr>
-        <w:t>% começando com os valores iniciais.</w:t>
-      </w:r>
-    </w:p>
-    <w:p>
-      <w:pPr>
-        <w:spacing w:after="0"/>
-        <w:rPr>
-          <w:rFonts w:ascii="Consolas" w:eastAsia="Times New Roman" w:hAnsi="Consolas" w:cs="Times New Roman"/>
-          <w:sz w:val="20"/>
-          <w:szCs w:val="20"/>
-          <w:lang w:val="pt-PT" w:eastAsia="pt-PT"/>
-        </w:rPr>
-      </w:pPr>
-      <w:r>
-        <w:rPr>
-          <w:rFonts w:ascii="Consolas" w:eastAsia="Times New Roman" w:hAnsi="Consolas" w:cs="Times New Roman"/>
-          <w:sz w:val="20"/>
-          <w:szCs w:val="20"/>
-          <w:lang w:val="pt-PT" w:eastAsia="pt-PT"/>
-        </w:rPr>
-        <w:t>t (</w:t>
-      </w:r>
-      <w:r>
-        <w:rPr>
-          <w:rFonts w:ascii="Consolas" w:eastAsia="Times New Roman" w:hAnsi="Consolas" w:cs="Times New Roman"/>
-          <w:sz w:val="20"/>
-          <w:szCs w:val="20"/>
-          <w:lang w:val="pt-PT" w:eastAsia="pt-PT"/>
-        </w:rPr>
-        <w:t xml:space="preserve">1) = a;               </w:t>
-      </w:r>
-    </w:p>
-    <w:p>
-      <w:pPr>
-        <w:spacing w:after="0"/>
-        <w:rPr>
-          <w:rFonts w:ascii="Consolas" w:eastAsia="Times New Roman" w:hAnsi="Consolas" w:cs="Times New Roman"/>
-          <w:sz w:val="20"/>
-          <w:szCs w:val="20"/>
-          <w:lang w:val="pt-PT" w:eastAsia="pt-PT"/>
-        </w:rPr>
-      </w:pPr>
-      <w:r>
-        <w:rPr>
-          <w:rFonts w:ascii="Consolas" w:eastAsia="Times New Roman" w:hAnsi="Consolas" w:cs="Times New Roman"/>
-          <w:sz w:val="20"/>
-          <w:szCs w:val="20"/>
-          <w:lang w:val="pt-PT" w:eastAsia="pt-PT"/>
-        </w:rPr>
-        <w:t>y (</w:t>
-      </w:r>
-      <w:r>
-        <w:rPr>
-          <w:rFonts w:ascii="Consolas" w:eastAsia="Times New Roman" w:hAnsi="Consolas" w:cs="Times New Roman"/>
-          <w:sz w:val="20"/>
-          <w:szCs w:val="20"/>
-          <w:lang w:val="pt-PT" w:eastAsia="pt-PT"/>
-        </w:rPr>
-        <w:t>1) = y0;</w:t>
-      </w:r>
-    </w:p>
-    <w:p>
-      <w:pPr>
-        <w:spacing w:after="0"/>
-        <w:rPr>
-          <w:rFonts w:ascii="Consolas" w:eastAsia="Times New Roman" w:hAnsi="Consolas" w:cs="Times New Roman"/>
-          <w:sz w:val="20"/>
-          <w:szCs w:val="20"/>
-          <w:lang w:val="pt-PT" w:eastAsia="pt-PT"/>
-        </w:rPr>
-      </w:pPr>
-    </w:p>
-    <w:p>
-      <w:pPr>
-        <w:spacing w:after="0"/>
-        <w:rPr>
-          <w:rFonts w:ascii="Consolas" w:eastAsia="Times New Roman" w:hAnsi="Consolas" w:cs="Times New Roman"/>
-          <w:sz w:val="20"/>
-          <w:szCs w:val="20"/>
-          <w:lang w:val="pt-PT" w:eastAsia="pt-PT"/>
-        </w:rPr>
-      </w:pPr>
-      <w:r>
-        <w:rPr>
-          <w:rFonts w:ascii="Consolas" w:eastAsia="Times New Roman" w:hAnsi="Consolas" w:cs="Times New Roman"/>
-          <w:color w:val="008013"/>
-          <w:sz w:val="20"/>
-          <w:szCs w:val="20"/>
-          <w:lang w:val="pt-PT" w:eastAsia="pt-PT"/>
-        </w:rPr>
-        <w:t xml:space="preserve">% Início do </w:t>
-      </w:r>
-      <w:proofErr w:type="spellStart"/>
-      <w:r>
-        <w:rPr>
-          <w:rFonts w:ascii="Consolas" w:eastAsia="Times New Roman" w:hAnsi="Consolas" w:cs="Times New Roman"/>
-          <w:color w:val="008013"/>
-          <w:sz w:val="20"/>
-          <w:szCs w:val="20"/>
-          <w:lang w:val="pt-PT" w:eastAsia="pt-PT"/>
-        </w:rPr>
-        <w:t>loop</w:t>
-      </w:r>
-      <w:proofErr w:type="spellEnd"/>
-      <w:r>
-        <w:rPr>
-          <w:rFonts w:ascii="Consolas" w:eastAsia="Times New Roman" w:hAnsi="Consolas" w:cs="Times New Roman"/>
-          <w:color w:val="008013"/>
-          <w:sz w:val="20"/>
-          <w:szCs w:val="20"/>
-          <w:lang w:val="pt-PT" w:eastAsia="pt-PT"/>
-        </w:rPr>
-        <w:t xml:space="preserve"> para cada passo de integração.</w:t>
-      </w:r>
-    </w:p>
-    <w:p>
-      <w:pPr>
-        <w:spacing w:after="0"/>
-        <w:rPr>
-          <w:rFonts w:ascii="Consolas" w:eastAsia="Times New Roman" w:hAnsi="Consolas" w:cs="Times New Roman"/>
-          <w:sz w:val="20"/>
-          <w:szCs w:val="20"/>
-          <w:lang w:val="pt-PT" w:eastAsia="pt-PT"/>
-        </w:rPr>
-      </w:pPr>
-      <w:r>
-        <w:rPr>
-          <w:rFonts w:ascii="Consolas" w:eastAsia="Times New Roman" w:hAnsi="Consolas" w:cs="Times New Roman"/>
-          <w:color w:val="0E00FF"/>
-          <w:sz w:val="20"/>
-          <w:szCs w:val="20"/>
-          <w:lang w:val="pt-PT" w:eastAsia="pt-PT"/>
-        </w:rPr>
-        <w:t xml:space="preserve">for </w:t>
-      </w:r>
-      <w:r>
-        <w:rPr>
-          <w:rFonts w:ascii="Consolas" w:eastAsia="Times New Roman" w:hAnsi="Consolas" w:cs="Times New Roman"/>
-          <w:sz w:val="20"/>
-          <w:szCs w:val="20"/>
-          <w:lang w:val="pt-PT" w:eastAsia="pt-PT"/>
-        </w:rPr>
-        <w:t>i</w:t>
-      </w:r>
-      <w:r>
-        <w:rPr>
-          <w:rFonts w:ascii="Consolas" w:eastAsia="Times New Roman" w:hAnsi="Consolas" w:cs="Times New Roman"/>
-          <w:sz w:val="20"/>
-          <w:szCs w:val="20"/>
-          <w:lang w:val="pt-PT" w:eastAsia="pt-PT"/>
-        </w:rPr>
-        <w:t xml:space="preserve"> </w:t>
-      </w:r>
-      <w:r>
-        <w:rPr>
-          <w:rFonts w:ascii="Consolas" w:eastAsia="Times New Roman" w:hAnsi="Consolas" w:cs="Times New Roman"/>
-          <w:sz w:val="20"/>
-          <w:szCs w:val="20"/>
-          <w:lang w:val="pt-PT" w:eastAsia="pt-PT"/>
-        </w:rPr>
-        <w:t>=</w:t>
-      </w:r>
-      <w:r>
-        <w:rPr>
-          <w:rFonts w:ascii="Consolas" w:eastAsia="Times New Roman" w:hAnsi="Consolas" w:cs="Times New Roman"/>
-          <w:sz w:val="20"/>
-          <w:szCs w:val="20"/>
-          <w:lang w:val="pt-PT" w:eastAsia="pt-PT"/>
-        </w:rPr>
-        <w:t xml:space="preserve"> </w:t>
-      </w:r>
-      <w:proofErr w:type="gramStart"/>
-      <w:r>
-        <w:rPr>
-          <w:rFonts w:ascii="Consolas" w:eastAsia="Times New Roman" w:hAnsi="Consolas" w:cs="Times New Roman"/>
           <w:sz w:val="20"/>
           <w:szCs w:val="20"/>
           <w:lang w:val="pt-PT" w:eastAsia="pt-PT"/>
         </w:rPr>
         <w:t>1:n</w:t>
       </w:r>
-      <w:proofErr w:type="gramEnd"/>
     </w:p>
     <w:p>
       <w:pPr>
@@ -14458,16 +14514,14 @@
         <w:rPr>
           <w:lang w:val="pt-PT"/>
         </w:rPr>
-        <w:t xml:space="preserve">seguinte </w:t>
-      </w:r>
-      <w:proofErr w:type="spellStart"/>
-      <w:r>
-        <w:rPr>
-          <w:lang w:val="pt-PT"/>
-        </w:rPr>
-        <w:t>equaçõe</w:t>
-      </w:r>
-      <w:proofErr w:type="spellEnd"/>
+        <w:t>seguinte equaçõe</w:t>
+      </w:r>
+      <w:r>
+        <w:rPr>
+          <w:lang w:val="pt-PT"/>
+        </w:rPr>
+        <w:t>s</w:t>
+      </w:r>
       <w:r>
         <w:rPr>
           <w:lang w:val="pt-PT"/>
@@ -14903,21 +14957,22 @@
           <w:rFonts w:eastAsiaTheme="minorEastAsia"/>
           <w:lang w:val="pt-PT"/>
         </w:rPr>
-        <w:t>→ Próximo valor aproximado da solução do problema inicial (na abcis</w:t>
-      </w:r>
-      <w:r>
-        <w:rPr>
-          <w:rFonts w:eastAsiaTheme="minorEastAsia"/>
-          <w:lang w:val="pt-PT"/>
-        </w:rPr>
-        <w:t>s</w:t>
-      </w:r>
-      <w:r>
-        <w:rPr>
-          <w:rFonts w:eastAsiaTheme="minorEastAsia"/>
-          <w:lang w:val="pt-PT"/>
-        </w:rPr>
-        <w:t xml:space="preserve">a </w:t>
+        <w:t xml:space="preserve">→ Próximo valor aproximado da solução do problema inicial (na </w:t>
+      </w:r>
+      <w:r>
+        <w:rPr>
+          <w:rFonts w:eastAsiaTheme="minorEastAsia"/>
+          <w:u w:val="single"/>
+          <w:lang w:val="pt-PT"/>
+        </w:rPr>
+        <w:t>abcissa</w:t>
+      </w:r>
+      <w:r>
+        <w:rPr>
+          <w:rFonts w:eastAsiaTheme="minorEastAsia"/>
+          <w:lang w:val="pt-PT"/>
+        </w:rPr>
+        <w:t xml:space="preserve"> </w:t>
       </w:r>
       <m:oMath>
         <m:sSub>
@@ -15824,14 +15879,7 @@
               <w:rFonts w:ascii="Cambria Math" w:eastAsiaTheme="minorEastAsia" w:hAnsi="Cambria Math"/>
               <w:lang w:val="pt-PT"/>
             </w:rPr>
-            <m:t> = </m:t>
-          </m:r>
-          <m:r>
-            <w:rPr>
-              <w:rFonts w:ascii="Cambria Math" w:eastAsiaTheme="minorEastAsia" w:hAnsi="Cambria Math"/>
-              <w:lang w:val="pt-PT"/>
-            </w:rPr>
-            <m:t>h ×</m:t>
+            <m:t> = h ×</m:t>
           </m:r>
           <m:r>
             <w:rPr>
@@ -17115,14 +17163,7 @@
             <w:rFonts w:ascii="Cambria Math" w:hAnsi="Cambria Math"/>
             <w:lang w:val="pt-PT"/>
           </w:rPr>
-          <m:t>-</m:t>
-        </m:r>
-        <m:r>
-          <w:rPr>
-            <w:rFonts w:ascii="Cambria Math" w:hAnsi="Cambria Math"/>
-            <w:lang w:val="pt-PT"/>
-          </w:rPr>
-          <m:t>1</m:t>
+          <m:t>-1</m:t>
         </m:r>
       </m:oMath>
       <w:r>
@@ -17539,14 +17580,7 @@
               <w:rFonts w:ascii="Cambria Math" w:eastAsiaTheme="minorEastAsia" w:hAnsi="Cambria Math"/>
               <w:lang w:val="pt-PT"/>
             </w:rPr>
-            <m:t> = </m:t>
-          </m:r>
-          <m:r>
-            <w:rPr>
-              <w:rFonts w:ascii="Cambria Math" w:eastAsiaTheme="minorEastAsia" w:hAnsi="Cambria Math"/>
-              <w:lang w:val="pt-PT"/>
-            </w:rPr>
-            <m:t>h×</m:t>
+            <m:t> = h×</m:t>
           </m:r>
           <m:r>
             <m:rPr>
@@ -18170,14 +18204,7 @@
               <w:rFonts w:ascii="Cambria Math" w:eastAsiaTheme="minorEastAsia" w:hAnsi="Cambria Math"/>
               <w:lang w:val="pt-PT"/>
             </w:rPr>
-            <m:t> = </m:t>
-          </m:r>
-          <m:r>
-            <w:rPr>
-              <w:rFonts w:ascii="Cambria Math" w:eastAsiaTheme="minorEastAsia" w:hAnsi="Cambria Math"/>
-              <w:lang w:val="pt-PT"/>
-            </w:rPr>
-            <m:t>h ×</m:t>
+            <m:t> = h ×</m:t>
           </m:r>
           <m:r>
             <w:rPr>
@@ -21082,14 +21109,7 @@
                     <w:rFonts w:ascii="Cambria Math" w:eastAsiaTheme="minorEastAsia" w:hAnsi="Cambria Math"/>
                     <w:lang w:val="pt-PT"/>
                   </w:rPr>
-                  <m:t>2</m:t>
-                </m:r>
-                <m:r>
-                  <w:rPr>
-                    <w:rFonts w:ascii="Cambria Math" w:eastAsiaTheme="minorEastAsia" w:hAnsi="Cambria Math"/>
-                    <w:lang w:val="pt-PT"/>
-                  </w:rPr>
-                  <m:t>k</m:t>
+                  <m:t>2k</m:t>
                 </m:r>
                 <m:ctrlPr>
                   <w:rPr>
@@ -21131,14 +21151,7 @@
                     <w:rFonts w:ascii="Cambria Math" w:eastAsiaTheme="minorEastAsia" w:hAnsi="Cambria Math"/>
                     <w:lang w:val="pt-PT"/>
                   </w:rPr>
-                  <m:t>2</m:t>
-                </m:r>
-                <m:r>
-                  <w:rPr>
-                    <w:rFonts w:ascii="Cambria Math" w:eastAsiaTheme="minorEastAsia" w:hAnsi="Cambria Math"/>
-                    <w:lang w:val="pt-PT"/>
-                  </w:rPr>
-                  <m:t>k</m:t>
+                  <m:t>2k</m:t>
                 </m:r>
                 <m:ctrlPr>
                   <w:rPr>
@@ -21272,14 +21285,7 @@
             <w:rFonts w:ascii="Cambria Math" w:hAnsi="Cambria Math"/>
             <w:lang w:val="pt-PT"/>
           </w:rPr>
-          <m:t>-</m:t>
-        </m:r>
-        <m:r>
-          <w:rPr>
-            <w:rFonts w:ascii="Cambria Math" w:hAnsi="Cambria Math"/>
-            <w:lang w:val="pt-PT"/>
-          </w:rPr>
-          <m:t>1</m:t>
+          <m:t>-1</m:t>
         </m:r>
       </m:oMath>
       <w:r>
@@ -21672,14 +21678,7 @@
               <w:rFonts w:ascii="Cambria Math" w:eastAsiaTheme="minorEastAsia" w:hAnsi="Cambria Math"/>
               <w:lang w:val="pt-PT"/>
             </w:rPr>
-            <m:t> =</m:t>
-          </m:r>
-          <m:r>
-            <w:rPr>
-              <w:rFonts w:ascii="Cambria Math" w:eastAsiaTheme="minorEastAsia" w:hAnsi="Cambria Math"/>
-              <w:lang w:val="pt-PT"/>
-            </w:rPr>
-            <m:t>h×</m:t>
+            <m:t> =h×</m:t>
           </m:r>
           <m:r>
             <m:rPr>
@@ -21842,14 +21841,7 @@
               <w:rFonts w:ascii="Cambria Math" w:eastAsiaTheme="minorEastAsia" w:hAnsi="Cambria Math"/>
               <w:lang w:val="pt-PT"/>
             </w:rPr>
-            <m:t> = </m:t>
-          </m:r>
-          <m:r>
-            <w:rPr>
-              <w:rFonts w:ascii="Cambria Math" w:eastAsiaTheme="minorEastAsia" w:hAnsi="Cambria Math"/>
-              <w:lang w:val="pt-PT"/>
-            </w:rPr>
-            <m:t>h ×</m:t>
+            <m:t> = h ×</m:t>
           </m:r>
           <m:r>
             <w:rPr>
@@ -22117,14 +22109,7 @@
               <w:rFonts w:ascii="Cambria Math" w:eastAsiaTheme="minorEastAsia" w:hAnsi="Cambria Math"/>
               <w:lang w:val="pt-PT"/>
             </w:rPr>
-            <m:t> = </m:t>
-          </m:r>
-          <m:r>
-            <w:rPr>
-              <w:rFonts w:ascii="Cambria Math" w:eastAsiaTheme="minorEastAsia" w:hAnsi="Cambria Math"/>
-              <w:lang w:val="pt-PT"/>
-            </w:rPr>
-            <m:t>h ×</m:t>
+            <m:t> = h ×</m:t>
           </m:r>
           <m:r>
             <w:rPr>
@@ -22392,14 +22377,7 @@
               <w:rFonts w:ascii="Cambria Math" w:eastAsiaTheme="minorEastAsia" w:hAnsi="Cambria Math"/>
               <w:lang w:val="pt-PT"/>
             </w:rPr>
-            <m:t> = </m:t>
-          </m:r>
-          <m:r>
-            <w:rPr>
-              <w:rFonts w:ascii="Cambria Math" w:eastAsiaTheme="minorEastAsia" w:hAnsi="Cambria Math"/>
-              <w:lang w:val="pt-PT"/>
-            </w:rPr>
-            <m:t>h ×</m:t>
+            <m:t> = h ×</m:t>
           </m:r>
           <m:r>
             <w:rPr>
@@ -22449,14 +22427,7 @@
                       <w:rFonts w:ascii="Cambria Math" w:hAnsi="Cambria Math"/>
                       <w:lang w:val="pt-PT"/>
                     </w:rPr>
-                    <m:t>i</m:t>
-                  </m:r>
-                  <m:r>
-                    <w:rPr>
-                      <w:rFonts w:ascii="Cambria Math" w:hAnsi="Cambria Math"/>
-                      <w:lang w:val="pt-PT"/>
-                    </w:rPr>
-                    <m:t>+1</m:t>
+                    <m:t>i+1</m:t>
                   </m:r>
                 </m:sub>
               </m:sSub>
@@ -22711,14 +22682,7 @@
           <w:rFonts w:eastAsiaTheme="minorEastAsia"/>
           <w:lang w:val="pt-PT"/>
         </w:rPr>
-        <w:t>Inclinação no ponto médio do intervalo;</w:t>
-      </w:r>
-      <w:r>
-        <w:rPr>
-          <w:rFonts w:eastAsiaTheme="minorEastAsia"/>
-          <w:lang w:val="pt-PT"/>
-        </w:rPr>
-        <w:t xml:space="preserve"> </w:t>
+        <w:t xml:space="preserve">Inclinação no ponto médio do intervalo; </w:t>
       </w:r>
     </w:p>
     <w:p>
@@ -22800,14 +22764,7 @@
           <w:rFonts w:eastAsiaTheme="minorEastAsia"/>
           <w:lang w:val="pt-PT"/>
         </w:rPr>
-        <w:t>Inclinação no ponto médio do intervalo;</w:t>
-      </w:r>
-      <w:r>
-        <w:rPr>
-          <w:rFonts w:eastAsiaTheme="minorEastAsia"/>
-          <w:lang w:val="pt-PT"/>
-        </w:rPr>
-        <w:t xml:space="preserve"> </w:t>
+        <w:t xml:space="preserve">Inclinação no ponto médio do intervalo; </w:t>
       </w:r>
     </w:p>
     <w:p>
@@ -23019,14 +22976,7 @@
                       <w:rFonts w:ascii="Cambria Math" w:eastAsiaTheme="minorEastAsia" w:hAnsi="Cambria Math"/>
                       <w:lang w:val="pt-PT"/>
                     </w:rPr>
-                    <m:t>2</m:t>
-                  </m:r>
-                  <m:r>
-                    <w:rPr>
-                      <w:rFonts w:ascii="Cambria Math" w:eastAsiaTheme="minorEastAsia" w:hAnsi="Cambria Math"/>
-                      <w:lang w:val="pt-PT"/>
-                    </w:rPr>
-                    <m:t>k</m:t>
+                    <m:t>2k</m:t>
                   </m:r>
                   <m:ctrlPr>
                     <w:rPr>
@@ -23068,14 +23018,7 @@
                       <w:rFonts w:ascii="Cambria Math" w:eastAsiaTheme="minorEastAsia" w:hAnsi="Cambria Math"/>
                       <w:lang w:val="pt-PT"/>
                     </w:rPr>
-                    <m:t>2</m:t>
-                  </m:r>
-                  <m:r>
-                    <w:rPr>
-                      <w:rFonts w:ascii="Cambria Math" w:eastAsiaTheme="minorEastAsia" w:hAnsi="Cambria Math"/>
-                      <w:lang w:val="pt-PT"/>
-                    </w:rPr>
-                    <m:t>k</m:t>
+                    <m:t>2k</m:t>
                   </m:r>
                   <m:ctrlPr>
                     <w:rPr>
@@ -25746,14 +25689,7 @@
             <w:rFonts w:ascii="Cambria Math" w:eastAsiaTheme="minorEastAsia" w:hAnsi="Cambria Math"/>
             <w:lang w:val="pt-PT"/>
           </w:rPr>
-          <m:t> =</m:t>
-        </m:r>
-        <m:r>
-          <w:rPr>
-            <w:rFonts w:ascii="Cambria Math" w:eastAsiaTheme="minorEastAsia" w:hAnsi="Cambria Math"/>
-            <w:lang w:val="pt-PT"/>
-          </w:rPr>
-          <m:t>ode45</m:t>
+          <m:t> =ode45</m:t>
         </m:r>
         <m:d>
           <m:dPr>
@@ -27662,14 +27598,7 @@
                 <w:rFonts w:ascii="Cambria Math" w:hAnsi="Cambria Math" w:cs="Cambria Math"/>
                 <w:lang w:val="pt-PT"/>
               </w:rPr>
-              <m:t>n</m:t>
-            </m:r>
-            <m:r>
-              <w:rPr>
-                <w:rFonts w:ascii="Cambria Math" w:hAnsi="Cambria Math" w:cs="Cambria Math"/>
-                <w:lang w:val="pt-PT"/>
-              </w:rPr>
-              <m:t>+1</m:t>
+              <m:t>n+1</m:t>
             </m:r>
           </m:sub>
         </m:sSub>
@@ -27734,14 +27663,7 @@
                 <w:rFonts w:ascii="Cambria Math" w:hAnsi="Cambria Math" w:cs="Cambria Math"/>
                 <w:lang w:val="pt-PT"/>
               </w:rPr>
-              <m:t>n</m:t>
-            </m:r>
-            <m:r>
-              <w:rPr>
-                <w:rFonts w:ascii="Cambria Math" w:hAnsi="Cambria Math" w:cs="Cambria Math"/>
-                <w:lang w:val="pt-PT"/>
-              </w:rPr>
-              <m:t>+1</m:t>
+              <m:t>n+1</m:t>
             </m:r>
           </m:sub>
         </m:sSub>
@@ -28031,14 +27953,7 @@
             <w:rFonts w:ascii="Cambria Math" w:hAnsi="Cambria Math"/>
             <w:lang w:val="pt-PT"/>
           </w:rPr>
-          <m:t>-</m:t>
-        </m:r>
-        <m:r>
-          <w:rPr>
-            <w:rFonts w:ascii="Cambria Math" w:hAnsi="Cambria Math"/>
-            <w:lang w:val="pt-PT"/>
-          </w:rPr>
-          <m:t>1</m:t>
+          <m:t>-1</m:t>
         </m:r>
       </m:oMath>
       <w:r>
@@ -28065,16 +27980,7 @@
           <w:bCs/>
           <w:lang w:val="pt-PT"/>
         </w:rPr>
-        <w:t xml:space="preserve"> </w:t>
-      </w:r>
-      <w:r>
-        <w:rPr>
-          <w:rFonts w:eastAsiaTheme="minorEastAsia"/>
-          <w:b/>
-          <w:bCs/>
-          <w:lang w:val="pt-PT"/>
-        </w:rPr>
-        <w:t>6</w:t>
+        <w:t xml:space="preserve"> 6</w:t>
       </w:r>
       <w:proofErr w:type="gramEnd"/>
       <w:r>
@@ -28170,14 +28076,7 @@
                 <w:rFonts w:ascii="Cambria Math" w:hAnsi="Cambria Math" w:cs="Cambria Math"/>
                 <w:lang w:val="pt-PT"/>
               </w:rPr>
-              <m:t>n</m:t>
-            </m:r>
-            <m:r>
-              <w:rPr>
-                <w:rFonts w:ascii="Cambria Math" w:hAnsi="Cambria Math" w:cs="Cambria Math"/>
-                <w:lang w:val="pt-PT"/>
-              </w:rPr>
-              <m:t>+1</m:t>
+              <m:t>n+1</m:t>
             </m:r>
           </m:sub>
         </m:sSub>
@@ -28194,14 +28093,7 @@
           <w:rFonts w:eastAsiaTheme="minorEastAsia"/>
           <w:lang w:val="pt-PT"/>
         </w:rPr>
-        <w:t>Estimativa</w:t>
-      </w:r>
-      <w:r>
-        <w:rPr>
-          <w:rFonts w:eastAsiaTheme="minorEastAsia"/>
-          <w:lang w:val="pt-PT"/>
-        </w:rPr>
-        <w:t xml:space="preserve"> da solução no próximo ponto</w:t>
+        <w:t>Estimativa da solução no próximo ponto</w:t>
       </w:r>
       <w:r>
         <w:rPr>
@@ -28482,14 +28374,7 @@
           <w:rFonts w:eastAsiaTheme="minorEastAsia"/>
           <w:lang w:val="pt-PT"/>
         </w:rPr>
-        <w:t>D</w:t>
-      </w:r>
-      <w:r>
-        <w:rPr>
-          <w:rFonts w:eastAsiaTheme="minorEastAsia"/>
-          <w:lang w:val="pt-PT"/>
-        </w:rPr>
-        <w:t>erivada da solução no ponto</w:t>
+        <w:t>Derivada da solução no ponto</w:t>
       </w:r>
       <w:r>
         <w:rPr>
@@ -28979,9 +28864,16 @@
           <w:rFonts w:eastAsiaTheme="minorEastAsia"/>
           <w:lang w:val="pt-PT"/>
         </w:rPr>
-        <w:t xml:space="preserve"> o passo 3 até alcançar o ponto final desejado</w:t>
+        <w:t xml:space="preserve"> o passo 3 até alcançar o ponto final </w:t>
       </w:r>
       <w:bookmarkEnd w:id="39"/>
+      <w:r>
+        <w:rPr>
+          <w:rFonts w:eastAsiaTheme="minorEastAsia"/>
+          <w:lang w:val="pt-PT"/>
+        </w:rPr>
+        <w:t>pretendido</w:t>
+      </w:r>
       <w:r>
         <w:rPr>
           <w:rFonts w:eastAsiaTheme="minorEastAsia"/>
@@ -29850,57 +29742,45 @@
           <w:rFonts w:ascii="Consolas" w:eastAsia="Times New Roman" w:hAnsi="Consolas" w:cs="Times New Roman"/>
           <w:sz w:val="20"/>
           <w:szCs w:val="20"/>
-          <w:lang w:val="pt-PT" w:eastAsia="pt-PT"/>
-        </w:rPr>
-      </w:pPr>
+          <w:lang w:eastAsia="pt-PT"/>
+        </w:rPr>
+      </w:pPr>
+      <w:r>
+        <w:rPr>
+          <w:rFonts w:ascii="Consolas" w:eastAsia="Times New Roman" w:hAnsi="Consolas" w:cs="Times New Roman"/>
+          <w:color w:val="0E00FF"/>
+          <w:sz w:val="20"/>
+          <w:szCs w:val="20"/>
+          <w:lang w:eastAsia="pt-PT"/>
+        </w:rPr>
+        <w:t xml:space="preserve">function </w:t>
+      </w:r>
+      <w:r>
+        <w:rPr>
+          <w:rFonts w:ascii="Consolas" w:eastAsia="Times New Roman" w:hAnsi="Consolas" w:cs="Times New Roman"/>
+          <w:sz w:val="20"/>
+          <w:szCs w:val="20"/>
+          <w:lang w:eastAsia="pt-PT"/>
+        </w:rPr>
+        <w:t xml:space="preserve">y = </w:t>
+      </w:r>
       <w:proofErr w:type="spellStart"/>
       <w:r>
         <w:rPr>
           <w:rFonts w:ascii="Consolas" w:eastAsia="Times New Roman" w:hAnsi="Consolas" w:cs="Times New Roman"/>
-          <w:color w:val="0E00FF"/>
-          <w:sz w:val="20"/>
-          <w:szCs w:val="20"/>
-          <w:lang w:val="pt-PT" w:eastAsia="pt-PT"/>
-        </w:rPr>
-        <w:t>function</w:t>
+          <w:sz w:val="20"/>
+          <w:szCs w:val="20"/>
+          <w:lang w:eastAsia="pt-PT"/>
+        </w:rPr>
+        <w:t>AdamBashford</w:t>
       </w:r>
       <w:proofErr w:type="spellEnd"/>
       <w:r>
         <w:rPr>
           <w:rFonts w:ascii="Consolas" w:eastAsia="Times New Roman" w:hAnsi="Consolas" w:cs="Times New Roman"/>
-          <w:color w:val="0E00FF"/>
-          <w:sz w:val="20"/>
-          <w:szCs w:val="20"/>
-          <w:lang w:val="pt-PT" w:eastAsia="pt-PT"/>
-        </w:rPr>
-        <w:t xml:space="preserve"> </w:t>
-      </w:r>
-      <w:r>
-        <w:rPr>
-          <w:rFonts w:ascii="Consolas" w:eastAsia="Times New Roman" w:hAnsi="Consolas" w:cs="Times New Roman"/>
-          <w:sz w:val="20"/>
-          <w:szCs w:val="20"/>
-          <w:lang w:val="pt-PT" w:eastAsia="pt-PT"/>
-        </w:rPr>
-        <w:t xml:space="preserve">y = </w:t>
-      </w:r>
-      <w:proofErr w:type="spellStart"/>
-      <w:r>
-        <w:rPr>
-          <w:rFonts w:ascii="Consolas" w:eastAsia="Times New Roman" w:hAnsi="Consolas" w:cs="Times New Roman"/>
-          <w:sz w:val="20"/>
-          <w:szCs w:val="20"/>
-          <w:lang w:val="pt-PT" w:eastAsia="pt-PT"/>
-        </w:rPr>
-        <w:t>AdamBashford</w:t>
-      </w:r>
-      <w:proofErr w:type="spellEnd"/>
-      <w:r>
-        <w:rPr>
-          <w:rFonts w:ascii="Consolas" w:eastAsia="Times New Roman" w:hAnsi="Consolas" w:cs="Times New Roman"/>
-          <w:sz w:val="20"/>
-          <w:szCs w:val="20"/>
-          <w:lang w:val="pt-PT" w:eastAsia="pt-PT"/>
+          <w:sz w:val="20"/>
+          <w:szCs w:val="20"/>
+          <w:lang w:eastAsia="pt-PT"/>
         </w:rPr>
         <w:t>(</w:t>
       </w:r>
@@ -29910,7 +29790,7 @@
           <w:rFonts w:ascii="Consolas" w:eastAsia="Times New Roman" w:hAnsi="Consolas" w:cs="Times New Roman"/>
           <w:sz w:val="20"/>
           <w:szCs w:val="20"/>
-          <w:lang w:val="pt-PT" w:eastAsia="pt-PT"/>
+          <w:lang w:eastAsia="pt-PT"/>
         </w:rPr>
         <w:t>f,a</w:t>
       </w:r>
@@ -29920,7 +29800,7 @@
           <w:rFonts w:ascii="Consolas" w:eastAsia="Times New Roman" w:hAnsi="Consolas" w:cs="Times New Roman"/>
           <w:sz w:val="20"/>
           <w:szCs w:val="20"/>
-          <w:lang w:val="pt-PT" w:eastAsia="pt-PT"/>
+          <w:lang w:eastAsia="pt-PT"/>
         </w:rPr>
         <w:t>,b,n,y0)</w:t>
       </w:r>
@@ -29932,7 +29812,7 @@
           <w:rFonts w:ascii="Consolas" w:eastAsia="Times New Roman" w:hAnsi="Consolas" w:cs="Times New Roman"/>
           <w:sz w:val="20"/>
           <w:szCs w:val="20"/>
-          <w:lang w:val="pt-PT" w:eastAsia="pt-PT"/>
+          <w:lang w:eastAsia="pt-PT"/>
         </w:rPr>
       </w:pPr>
     </w:p>
@@ -30741,6 +30621,12 @@
           <w:lang w:val="pt-PT"/>
         </w:rPr>
       </w:pPr>
+      <w:r>
+        <w:rPr>
+          <w:lang w:val="pt-PT"/>
+        </w:rPr>
+        <w:t xml:space="preserve">  </w:t>
+      </w:r>
     </w:p>
     <w:p>
       <w:pPr>
@@ -36068,7 +35954,6 @@
     <w:sig w:usb0="00000000" w:usb1="10000000" w:usb2="00000000" w:usb3="00000000" w:csb0="80000000" w:csb1="00000000"/>
   </w:font>
   <w:font w:name="Times New Roman">
-    <w:altName w:val="Times New Roman PSMT"/>
     <w:panose1 w:val="02020603050405020304"/>
     <w:charset w:val="00"/>
     <w:family w:val="roman"/>
@@ -36148,7 +36033,6 @@
     <w:sig w:usb0="E4002EFF" w:usb1="C000E47F" w:usb2="00000009" w:usb3="00000000" w:csb0="000001FF" w:csb1="00000000"/>
   </w:font>
   <w:font w:name="Arial">
-    <w:altName w:val="Arial"/>
     <w:panose1 w:val="020B0604020202020204"/>
     <w:charset w:val="00"/>
     <w:family w:val="swiss"/>
@@ -36156,7 +36040,6 @@
     <w:sig w:usb0="E0002EFF" w:usb1="C000785B" w:usb2="00000009" w:usb3="00000000" w:csb0="000001FF" w:csb1="00000000"/>
   </w:font>
   <w:font w:name="Cambria Math">
-    <w:altName w:val="Cambria Math"/>
     <w:panose1 w:val="02040503050406030204"/>
     <w:charset w:val="00"/>
     <w:family w:val="roman"/>
@@ -36199,6 +36082,7 @@
     <w:rsid w:val="00126D84"/>
     <w:rsid w:val="00193B17"/>
     <w:rsid w:val="00291EB4"/>
+    <w:rsid w:val="002E5382"/>
     <w:rsid w:val="00305BEE"/>
     <w:rsid w:val="003B09C2"/>
     <w:rsid w:val="004E567A"/>
@@ -36217,6 +36101,7 @@
     <w:rsid w:val="009D117D"/>
     <w:rsid w:val="009F7650"/>
     <w:rsid w:val="00A361ED"/>
+    <w:rsid w:val="00AE45D6"/>
     <w:rsid w:val="00AF4C2E"/>
     <w:rsid w:val="00B40951"/>
     <w:rsid w:val="00B71466"/>
@@ -36228,6 +36113,7 @@
     <w:rsid w:val="00DB76E7"/>
     <w:rsid w:val="00EF30D4"/>
     <w:rsid w:val="00F05634"/>
+    <w:rsid w:val="00F60CF2"/>
   </w:rsids>
   <m:mathPr>
     <m:mathFont m:val="Cambria Math"/>

</xml_diff>